<commit_message>
update develop guide document.
</commit_message>
<xml_diff>
--- a/doc/开发帮助文档/DrawApplication新增控件.docx
+++ b/doc/开发帮助文档/DrawApplication新增控件.docx
@@ -37,6 +37,7 @@
           <w:szCs w:val="52"/>
         </w:rPr>
       </w:pPr>
+      <w:proofErr w:type="spellStart"/>
       <w:r>
         <w:rPr>
           <w:rFonts w:ascii="宋体" w:hAnsi="宋体" w:hint="eastAsia"/>
@@ -44,21 +45,18 @@
           <w:sz w:val="52"/>
           <w:szCs w:val="52"/>
         </w:rPr>
-        <w:t>待完善……</w:t>
-      </w:r>
-      <w:bookmarkStart w:id="0" w:name="_GoBack"/>
-      <w:bookmarkEnd w:id="0"/>
-    </w:p>
-    <w:p>
-      <w:pPr>
-        <w:jc w:val="center"/>
-        <w:rPr>
-          <w:rFonts w:ascii="宋体" w:hAnsi="宋体"/>
+        <w:t>DrawApplication</w:t>
+      </w:r>
+      <w:proofErr w:type="spellEnd"/>
+      <w:r>
+        <w:rPr>
+          <w:rFonts w:ascii="宋体" w:hAnsi="宋体" w:hint="eastAsia"/>
           <w:b/>
           <w:sz w:val="52"/>
           <w:szCs w:val="52"/>
         </w:rPr>
-      </w:pPr>
+        <w:t>新增控件</w:t>
+      </w:r>
     </w:p>
     <w:p>
       <w:pPr>
@@ -275,7 +273,13 @@
               <w:rPr>
                 <w:rFonts w:ascii="宋体" w:hAnsi="宋体" w:hint="eastAsia"/>
               </w:rPr>
-              <w:t>-08</w:t>
+              <w:t>-</w:t>
+            </w:r>
+            <w:r>
+              <w:rPr>
+                <w:rFonts w:ascii="宋体" w:hAnsi="宋体" w:hint="eastAsia"/>
+              </w:rPr>
+              <w:t>19</w:t>
             </w:r>
           </w:p>
         </w:tc>
@@ -1030,6 +1034,7 @@
         <w:spacing w:line="360" w:lineRule="auto"/>
         <w:jc w:val="left"/>
         <w:rPr>
+          <w:rFonts w:hint="eastAsia"/>
           <w:b/>
           <w:sz w:val="24"/>
           <w:szCs w:val="24"/>
@@ -1041,6 +1046,7 @@
         <w:spacing w:line="360" w:lineRule="auto"/>
         <w:jc w:val="left"/>
         <w:rPr>
+          <w:rFonts w:hint="eastAsia"/>
           <w:b/>
           <w:sz w:val="24"/>
           <w:szCs w:val="24"/>
@@ -1052,6 +1058,7 @@
         <w:spacing w:line="360" w:lineRule="auto"/>
         <w:jc w:val="left"/>
         <w:rPr>
+          <w:rFonts w:hint="eastAsia"/>
           <w:b/>
           <w:sz w:val="24"/>
           <w:szCs w:val="24"/>
@@ -1063,6 +1070,7 @@
         <w:spacing w:line="360" w:lineRule="auto"/>
         <w:jc w:val="left"/>
         <w:rPr>
+          <w:rFonts w:hint="eastAsia"/>
           <w:b/>
           <w:sz w:val="24"/>
           <w:szCs w:val="24"/>
@@ -1074,6 +1082,7 @@
         <w:spacing w:line="360" w:lineRule="auto"/>
         <w:jc w:val="left"/>
         <w:rPr>
+          <w:rFonts w:hint="eastAsia"/>
           <w:b/>
           <w:sz w:val="24"/>
           <w:szCs w:val="24"/>
@@ -1085,6 +1094,55 @@
         <w:spacing w:line="360" w:lineRule="auto"/>
         <w:jc w:val="left"/>
         <w:rPr>
+          <w:rFonts w:hint="eastAsia"/>
+          <w:b/>
+          <w:sz w:val="24"/>
+          <w:szCs w:val="24"/>
+        </w:rPr>
+      </w:pPr>
+    </w:p>
+    <w:p>
+      <w:pPr>
+        <w:spacing w:line="360" w:lineRule="auto"/>
+        <w:jc w:val="left"/>
+        <w:rPr>
+          <w:rFonts w:hint="eastAsia"/>
+          <w:b/>
+          <w:sz w:val="24"/>
+          <w:szCs w:val="24"/>
+        </w:rPr>
+      </w:pPr>
+    </w:p>
+    <w:p>
+      <w:pPr>
+        <w:spacing w:line="360" w:lineRule="auto"/>
+        <w:jc w:val="left"/>
+        <w:rPr>
+          <w:rFonts w:hint="eastAsia"/>
+          <w:b/>
+          <w:sz w:val="24"/>
+          <w:szCs w:val="24"/>
+        </w:rPr>
+      </w:pPr>
+    </w:p>
+    <w:p>
+      <w:pPr>
+        <w:spacing w:line="360" w:lineRule="auto"/>
+        <w:jc w:val="left"/>
+        <w:rPr>
+          <w:rFonts w:hint="eastAsia"/>
+          <w:b/>
+          <w:sz w:val="24"/>
+          <w:szCs w:val="24"/>
+        </w:rPr>
+      </w:pPr>
+    </w:p>
+    <w:p>
+      <w:pPr>
+        <w:spacing w:line="360" w:lineRule="auto"/>
+        <w:jc w:val="left"/>
+        <w:rPr>
+          <w:rFonts w:hint="eastAsia"/>
           <w:b/>
           <w:sz w:val="24"/>
           <w:szCs w:val="24"/>
@@ -1115,9 +1173,555 @@
           <w:sz w:val="28"/>
           <w:szCs w:val="28"/>
         </w:rPr>
+        <w:lastRenderedPageBreak/>
         <w:t>目 录</w:t>
       </w:r>
     </w:p>
+    <w:sdt>
+      <w:sdtPr>
+        <w:rPr>
+          <w:lang w:val="zh-CN"/>
+        </w:rPr>
+        <w:id w:val="-1257665272"/>
+        <w:docPartObj>
+          <w:docPartGallery w:val="Table of Contents"/>
+          <w:docPartUnique/>
+        </w:docPartObj>
+      </w:sdtPr>
+      <w:sdtEndPr>
+        <w:rPr>
+          <w:rFonts w:asciiTheme="minorHAnsi" w:eastAsiaTheme="minorEastAsia" w:hAnsiTheme="minorHAnsi" w:cstheme="minorBidi"/>
+          <w:color w:val="auto"/>
+          <w:kern w:val="2"/>
+          <w:sz w:val="21"/>
+          <w:szCs w:val="22"/>
+        </w:rPr>
+      </w:sdtEndPr>
+      <w:sdtContent>
+        <w:p>
+          <w:pPr>
+            <w:pStyle w:val="TOC"/>
+          </w:pPr>
+          <w:r>
+            <w:rPr>
+              <w:lang w:val="zh-CN"/>
+            </w:rPr>
+            <w:t>目录</w:t>
+          </w:r>
+        </w:p>
+        <w:p>
+          <w:pPr>
+            <w:pStyle w:val="20"/>
+            <w:tabs>
+              <w:tab w:val="left" w:pos="840"/>
+              <w:tab w:val="right" w:leader="dot" w:pos="8296"/>
+            </w:tabs>
+            <w:rPr>
+              <w:rFonts w:asciiTheme="minorHAnsi" w:eastAsiaTheme="minorEastAsia" w:hAnsiTheme="minorHAnsi" w:cstheme="minorBidi"/>
+              <w:smallCaps w:val="0"/>
+              <w:noProof/>
+              <w:sz w:val="21"/>
+              <w:szCs w:val="22"/>
+            </w:rPr>
+          </w:pPr>
+          <w:r>
+            <w:fldChar w:fldCharType="begin"/>
+          </w:r>
+          <w:r>
+            <w:instrText xml:space="preserve"> TOC \o "1-3" \h \z \u </w:instrText>
+          </w:r>
+          <w:r>
+            <w:fldChar w:fldCharType="separate"/>
+          </w:r>
+          <w:hyperlink w:anchor="_Toc6585913" w:history="1">
+            <w:r>
+              <w:rPr>
+                <w:rStyle w:val="aa"/>
+                <w:noProof/>
+              </w:rPr>
+              <w:t>1.1</w:t>
+            </w:r>
+            <w:r>
+              <w:rPr>
+                <w:rFonts w:asciiTheme="minorHAnsi" w:eastAsiaTheme="minorEastAsia" w:hAnsiTheme="minorHAnsi" w:cstheme="minorBidi"/>
+                <w:smallCaps w:val="0"/>
+                <w:noProof/>
+                <w:sz w:val="21"/>
+                <w:szCs w:val="22"/>
+              </w:rPr>
+              <w:tab/>
+            </w:r>
+            <w:r>
+              <w:rPr>
+                <w:rStyle w:val="aa"/>
+                <w:rFonts w:hint="eastAsia"/>
+                <w:noProof/>
+              </w:rPr>
+              <w:t>新建插件工程</w:t>
+            </w:r>
+            <w:r>
+              <w:rPr>
+                <w:noProof/>
+                <w:webHidden/>
+              </w:rPr>
+              <w:tab/>
+            </w:r>
+            <w:r>
+              <w:rPr>
+                <w:noProof/>
+                <w:webHidden/>
+              </w:rPr>
+              <w:fldChar w:fldCharType="begin"/>
+            </w:r>
+            <w:r>
+              <w:rPr>
+                <w:noProof/>
+                <w:webHidden/>
+              </w:rPr>
+              <w:instrText xml:space="preserve"> PAGEREF _Toc6585913 \h </w:instrText>
+            </w:r>
+            <w:r>
+              <w:rPr>
+                <w:noProof/>
+                <w:webHidden/>
+              </w:rPr>
+            </w:r>
+            <w:r>
+              <w:rPr>
+                <w:noProof/>
+                <w:webHidden/>
+              </w:rPr>
+              <w:fldChar w:fldCharType="separate"/>
+            </w:r>
+            <w:r>
+              <w:rPr>
+                <w:noProof/>
+                <w:webHidden/>
+              </w:rPr>
+              <w:t>3</w:t>
+            </w:r>
+            <w:r>
+              <w:rPr>
+                <w:noProof/>
+                <w:webHidden/>
+              </w:rPr>
+              <w:fldChar w:fldCharType="end"/>
+            </w:r>
+          </w:hyperlink>
+        </w:p>
+        <w:p>
+          <w:pPr>
+            <w:pStyle w:val="20"/>
+            <w:tabs>
+              <w:tab w:val="left" w:pos="840"/>
+              <w:tab w:val="right" w:leader="dot" w:pos="8296"/>
+            </w:tabs>
+            <w:rPr>
+              <w:rFonts w:asciiTheme="minorHAnsi" w:eastAsiaTheme="minorEastAsia" w:hAnsiTheme="minorHAnsi" w:cstheme="minorBidi"/>
+              <w:smallCaps w:val="0"/>
+              <w:noProof/>
+              <w:sz w:val="21"/>
+              <w:szCs w:val="22"/>
+            </w:rPr>
+          </w:pPr>
+          <w:hyperlink w:anchor="_Toc6585914" w:history="1">
+            <w:r>
+              <w:rPr>
+                <w:rStyle w:val="aa"/>
+                <w:noProof/>
+              </w:rPr>
+              <w:t>1.2</w:t>
+            </w:r>
+            <w:r>
+              <w:rPr>
+                <w:rFonts w:asciiTheme="minorHAnsi" w:eastAsiaTheme="minorEastAsia" w:hAnsiTheme="minorHAnsi" w:cstheme="minorBidi"/>
+                <w:smallCaps w:val="0"/>
+                <w:noProof/>
+                <w:sz w:val="21"/>
+                <w:szCs w:val="22"/>
+              </w:rPr>
+              <w:tab/>
+            </w:r>
+            <w:r>
+              <w:rPr>
+                <w:rStyle w:val="aa"/>
+                <w:rFonts w:hint="eastAsia"/>
+                <w:noProof/>
+              </w:rPr>
+              <w:t>实现插件接口</w:t>
+            </w:r>
+            <w:r>
+              <w:rPr>
+                <w:noProof/>
+                <w:webHidden/>
+              </w:rPr>
+              <w:tab/>
+            </w:r>
+            <w:r>
+              <w:rPr>
+                <w:noProof/>
+                <w:webHidden/>
+              </w:rPr>
+              <w:fldChar w:fldCharType="begin"/>
+            </w:r>
+            <w:r>
+              <w:rPr>
+                <w:noProof/>
+                <w:webHidden/>
+              </w:rPr>
+              <w:instrText xml:space="preserve"> PAGEREF _Toc6585914 \h </w:instrText>
+            </w:r>
+            <w:r>
+              <w:rPr>
+                <w:noProof/>
+                <w:webHidden/>
+              </w:rPr>
+            </w:r>
+            <w:r>
+              <w:rPr>
+                <w:noProof/>
+                <w:webHidden/>
+              </w:rPr>
+              <w:fldChar w:fldCharType="separate"/>
+            </w:r>
+            <w:r>
+              <w:rPr>
+                <w:noProof/>
+                <w:webHidden/>
+              </w:rPr>
+              <w:t>3</w:t>
+            </w:r>
+            <w:r>
+              <w:rPr>
+                <w:noProof/>
+                <w:webHidden/>
+              </w:rPr>
+              <w:fldChar w:fldCharType="end"/>
+            </w:r>
+          </w:hyperlink>
+        </w:p>
+        <w:p>
+          <w:pPr>
+            <w:pStyle w:val="20"/>
+            <w:tabs>
+              <w:tab w:val="left" w:pos="840"/>
+              <w:tab w:val="right" w:leader="dot" w:pos="8296"/>
+            </w:tabs>
+            <w:rPr>
+              <w:rFonts w:asciiTheme="minorHAnsi" w:eastAsiaTheme="minorEastAsia" w:hAnsiTheme="minorHAnsi" w:cstheme="minorBidi"/>
+              <w:smallCaps w:val="0"/>
+              <w:noProof/>
+              <w:sz w:val="21"/>
+              <w:szCs w:val="22"/>
+            </w:rPr>
+          </w:pPr>
+          <w:hyperlink w:anchor="_Toc6585915" w:history="1">
+            <w:r>
+              <w:rPr>
+                <w:rStyle w:val="aa"/>
+                <w:noProof/>
+              </w:rPr>
+              <w:t>1.3</w:t>
+            </w:r>
+            <w:r>
+              <w:rPr>
+                <w:rFonts w:asciiTheme="minorHAnsi" w:eastAsiaTheme="minorEastAsia" w:hAnsiTheme="minorHAnsi" w:cstheme="minorBidi"/>
+                <w:smallCaps w:val="0"/>
+                <w:noProof/>
+                <w:sz w:val="21"/>
+                <w:szCs w:val="22"/>
+              </w:rPr>
+              <w:tab/>
+            </w:r>
+            <w:r>
+              <w:rPr>
+                <w:rStyle w:val="aa"/>
+                <w:rFonts w:hint="eastAsia"/>
+                <w:noProof/>
+              </w:rPr>
+              <w:t>实现控件元素接口</w:t>
+            </w:r>
+            <w:r>
+              <w:rPr>
+                <w:noProof/>
+                <w:webHidden/>
+              </w:rPr>
+              <w:tab/>
+            </w:r>
+            <w:r>
+              <w:rPr>
+                <w:noProof/>
+                <w:webHidden/>
+              </w:rPr>
+              <w:fldChar w:fldCharType="begin"/>
+            </w:r>
+            <w:r>
+              <w:rPr>
+                <w:noProof/>
+                <w:webHidden/>
+              </w:rPr>
+              <w:instrText xml:space="preserve"> PAGEREF _Toc6585915 \h </w:instrText>
+            </w:r>
+            <w:r>
+              <w:rPr>
+                <w:noProof/>
+                <w:webHidden/>
+              </w:rPr>
+            </w:r>
+            <w:r>
+              <w:rPr>
+                <w:noProof/>
+                <w:webHidden/>
+              </w:rPr>
+              <w:fldChar w:fldCharType="separate"/>
+            </w:r>
+            <w:r>
+              <w:rPr>
+                <w:noProof/>
+                <w:webHidden/>
+              </w:rPr>
+              <w:t>3</w:t>
+            </w:r>
+            <w:r>
+              <w:rPr>
+                <w:noProof/>
+                <w:webHidden/>
+              </w:rPr>
+              <w:fldChar w:fldCharType="end"/>
+            </w:r>
+          </w:hyperlink>
+        </w:p>
+        <w:p>
+          <w:pPr>
+            <w:pStyle w:val="20"/>
+            <w:tabs>
+              <w:tab w:val="left" w:pos="840"/>
+              <w:tab w:val="right" w:leader="dot" w:pos="8296"/>
+            </w:tabs>
+            <w:rPr>
+              <w:rFonts w:asciiTheme="minorHAnsi" w:eastAsiaTheme="minorEastAsia" w:hAnsiTheme="minorHAnsi" w:cstheme="minorBidi"/>
+              <w:smallCaps w:val="0"/>
+              <w:noProof/>
+              <w:sz w:val="21"/>
+              <w:szCs w:val="22"/>
+            </w:rPr>
+          </w:pPr>
+          <w:hyperlink w:anchor="_Toc6585916" w:history="1">
+            <w:r>
+              <w:rPr>
+                <w:rStyle w:val="aa"/>
+                <w:noProof/>
+              </w:rPr>
+              <w:t>1.4</w:t>
+            </w:r>
+            <w:r>
+              <w:rPr>
+                <w:rFonts w:asciiTheme="minorHAnsi" w:eastAsiaTheme="minorEastAsia" w:hAnsiTheme="minorHAnsi" w:cstheme="minorBidi"/>
+                <w:smallCaps w:val="0"/>
+                <w:noProof/>
+                <w:sz w:val="21"/>
+                <w:szCs w:val="22"/>
+              </w:rPr>
+              <w:tab/>
+            </w:r>
+            <w:r>
+              <w:rPr>
+                <w:rStyle w:val="aa"/>
+                <w:rFonts w:hint="eastAsia"/>
+                <w:noProof/>
+              </w:rPr>
+              <w:t>添加</w:t>
+            </w:r>
+            <w:r>
+              <w:rPr>
+                <w:rStyle w:val="aa"/>
+                <w:noProof/>
+              </w:rPr>
+              <w:t>ELine</w:t>
+            </w:r>
+            <w:r>
+              <w:rPr>
+                <w:rStyle w:val="aa"/>
+                <w:rFonts w:hint="eastAsia"/>
+                <w:noProof/>
+              </w:rPr>
+              <w:t>插件工程至构建</w:t>
+            </w:r>
+            <w:r>
+              <w:rPr>
+                <w:rStyle w:val="aa"/>
+                <w:noProof/>
+              </w:rPr>
+              <w:t>Plugins.pro</w:t>
+            </w:r>
+            <w:r>
+              <w:rPr>
+                <w:noProof/>
+                <w:webHidden/>
+              </w:rPr>
+              <w:tab/>
+            </w:r>
+            <w:r>
+              <w:rPr>
+                <w:noProof/>
+                <w:webHidden/>
+              </w:rPr>
+              <w:fldChar w:fldCharType="begin"/>
+            </w:r>
+            <w:r>
+              <w:rPr>
+                <w:noProof/>
+                <w:webHidden/>
+              </w:rPr>
+              <w:instrText xml:space="preserve"> PAGEREF _Toc6585916 \h </w:instrText>
+            </w:r>
+            <w:r>
+              <w:rPr>
+                <w:noProof/>
+                <w:webHidden/>
+              </w:rPr>
+            </w:r>
+            <w:r>
+              <w:rPr>
+                <w:noProof/>
+                <w:webHidden/>
+              </w:rPr>
+              <w:fldChar w:fldCharType="separate"/>
+            </w:r>
+            <w:r>
+              <w:rPr>
+                <w:noProof/>
+                <w:webHidden/>
+              </w:rPr>
+              <w:t>3</w:t>
+            </w:r>
+            <w:r>
+              <w:rPr>
+                <w:noProof/>
+                <w:webHidden/>
+              </w:rPr>
+              <w:fldChar w:fldCharType="end"/>
+            </w:r>
+          </w:hyperlink>
+        </w:p>
+        <w:p>
+          <w:pPr>
+            <w:pStyle w:val="20"/>
+            <w:tabs>
+              <w:tab w:val="left" w:pos="840"/>
+              <w:tab w:val="right" w:leader="dot" w:pos="8296"/>
+            </w:tabs>
+            <w:rPr>
+              <w:rFonts w:asciiTheme="minorHAnsi" w:eastAsiaTheme="minorEastAsia" w:hAnsiTheme="minorHAnsi" w:cstheme="minorBidi"/>
+              <w:smallCaps w:val="0"/>
+              <w:noProof/>
+              <w:sz w:val="21"/>
+              <w:szCs w:val="22"/>
+            </w:rPr>
+          </w:pPr>
+          <w:hyperlink w:anchor="_Toc6585917" w:history="1">
+            <w:r>
+              <w:rPr>
+                <w:rStyle w:val="aa"/>
+                <w:noProof/>
+              </w:rPr>
+              <w:t>1.5</w:t>
+            </w:r>
+            <w:r>
+              <w:rPr>
+                <w:rFonts w:asciiTheme="minorHAnsi" w:eastAsiaTheme="minorEastAsia" w:hAnsiTheme="minorHAnsi" w:cstheme="minorBidi"/>
+                <w:smallCaps w:val="0"/>
+                <w:noProof/>
+                <w:sz w:val="21"/>
+                <w:szCs w:val="22"/>
+              </w:rPr>
+              <w:tab/>
+            </w:r>
+            <w:r>
+              <w:rPr>
+                <w:rStyle w:val="aa"/>
+                <w:rFonts w:hint="eastAsia"/>
+                <w:noProof/>
+              </w:rPr>
+              <w:t>编译</w:t>
+            </w:r>
+            <w:r>
+              <w:rPr>
+                <w:rStyle w:val="aa"/>
+                <w:noProof/>
+              </w:rPr>
+              <w:t>ELine</w:t>
+            </w:r>
+            <w:r>
+              <w:rPr>
+                <w:rStyle w:val="aa"/>
+                <w:rFonts w:hint="eastAsia"/>
+                <w:noProof/>
+              </w:rPr>
+              <w:t>插件工程</w:t>
+            </w:r>
+            <w:r>
+              <w:rPr>
+                <w:noProof/>
+                <w:webHidden/>
+              </w:rPr>
+              <w:tab/>
+            </w:r>
+            <w:r>
+              <w:rPr>
+                <w:noProof/>
+                <w:webHidden/>
+              </w:rPr>
+              <w:fldChar w:fldCharType="begin"/>
+            </w:r>
+            <w:r>
+              <w:rPr>
+                <w:noProof/>
+                <w:webHidden/>
+              </w:rPr>
+              <w:instrText xml:space="preserve"> PAGEREF _Toc6585917 \h </w:instrText>
+            </w:r>
+            <w:r>
+              <w:rPr>
+                <w:noProof/>
+                <w:webHidden/>
+              </w:rPr>
+            </w:r>
+            <w:r>
+              <w:rPr>
+                <w:noProof/>
+                <w:webHidden/>
+              </w:rPr>
+              <w:fldChar w:fldCharType="separate"/>
+            </w:r>
+            <w:r>
+              <w:rPr>
+                <w:noProof/>
+                <w:webHidden/>
+              </w:rPr>
+              <w:t>4</w:t>
+            </w:r>
+            <w:r>
+              <w:rPr>
+                <w:noProof/>
+                <w:webHidden/>
+              </w:rPr>
+              <w:fldChar w:fldCharType="end"/>
+            </w:r>
+          </w:hyperlink>
+        </w:p>
+        <w:p>
+          <w:r>
+            <w:rPr>
+              <w:b/>
+              <w:bCs/>
+              <w:lang w:val="zh-CN"/>
+            </w:rPr>
+            <w:fldChar w:fldCharType="end"/>
+          </w:r>
+        </w:p>
+      </w:sdtContent>
+    </w:sdt>
     <w:p>
       <w:pPr>
         <w:rPr>
@@ -1250,50 +1854,1171 @@
     </w:p>
     <w:p>
       <w:pPr>
-        <w:pStyle w:val="1"/>
         <w:rPr>
           <w:rFonts w:ascii="宋体" w:hAnsi="宋体"/>
+          <w:b/>
           <w:sz w:val="28"/>
           <w:szCs w:val="28"/>
         </w:rPr>
       </w:pPr>
-      <w:bookmarkStart w:id="1" w:name="_Toc14653"/>
-      <w:bookmarkStart w:id="2" w:name="_Toc5615414"/>
-      <w:r>
-        <w:rPr>
-          <w:lang w:eastAsia="zh-Hans"/>
-        </w:rPr>
-        <w:t>１</w:t>
+    </w:p>
+    <w:p>
+      <w:pPr>
+        <w:rPr>
+          <w:rFonts w:ascii="宋体" w:hAnsi="宋体"/>
+          <w:b/>
+          <w:sz w:val="28"/>
+          <w:szCs w:val="28"/>
+        </w:rPr>
+      </w:pPr>
+    </w:p>
+    <w:p>
+      <w:pPr>
+        <w:rPr>
+          <w:rFonts w:ascii="宋体" w:hAnsi="宋体" w:hint="eastAsia"/>
+          <w:b/>
+          <w:sz w:val="28"/>
+          <w:szCs w:val="28"/>
+        </w:rPr>
+      </w:pPr>
+    </w:p>
+    <w:p>
+      <w:pPr>
+        <w:rPr>
+          <w:rFonts w:ascii="宋体" w:hAnsi="宋体"/>
+          <w:b/>
+          <w:sz w:val="28"/>
+          <w:szCs w:val="28"/>
+        </w:rPr>
+      </w:pPr>
+      <w:bookmarkStart w:id="0" w:name="_GoBack"/>
+      <w:bookmarkEnd w:id="0"/>
+    </w:p>
+    <w:p>
+      <w:pPr>
+        <w:rPr>
+          <w:rFonts w:ascii="宋体" w:hAnsi="宋体"/>
+          <w:b/>
+          <w:szCs w:val="21"/>
+        </w:rPr>
+      </w:pPr>
+      <w:r>
+        <w:rPr>
+          <w:rFonts w:ascii="宋体" w:hAnsi="宋体" w:hint="eastAsia"/>
+          <w:b/>
+          <w:sz w:val="28"/>
+          <w:szCs w:val="28"/>
+        </w:rPr>
+        <w:tab/>
+      </w:r>
+      <w:r>
+        <w:rPr>
+          <w:rFonts w:hint="eastAsia"/>
+        </w:rPr>
+        <w:t>本文以</w:t>
+      </w:r>
+      <w:r>
+        <w:rPr>
+          <w:rFonts w:hint="eastAsia"/>
+        </w:rPr>
+        <w:t>直线</w:t>
+      </w:r>
+      <w:r>
+        <w:t>控件</w:t>
+      </w:r>
+      <w:proofErr w:type="spellStart"/>
+      <w:r>
+        <w:t>ELine</w:t>
+      </w:r>
+      <w:proofErr w:type="spellEnd"/>
+      <w:r>
+        <w:rPr>
+          <w:rFonts w:hint="eastAsia"/>
+        </w:rPr>
+        <w:t>为例说明如何在</w:t>
+      </w:r>
+      <w:proofErr w:type="spellStart"/>
+      <w:r>
+        <w:rPr>
+          <w:rFonts w:hint="eastAsia"/>
+        </w:rPr>
+        <w:t>DrawApplication</w:t>
+      </w:r>
+      <w:proofErr w:type="spellEnd"/>
+      <w:r>
+        <w:rPr>
+          <w:rFonts w:hint="eastAsia"/>
+        </w:rPr>
+        <w:t>新增</w:t>
+      </w:r>
+      <w:r>
+        <w:rPr>
+          <w:rFonts w:hint="eastAsia"/>
+        </w:rPr>
+        <w:t>控件插件</w:t>
+      </w:r>
+      <w:r>
+        <w:rPr>
+          <w:rFonts w:hint="eastAsia"/>
+        </w:rPr>
+        <w:t>。本文仅供参考，具体请看实现源码。</w:t>
+      </w:r>
+    </w:p>
+    <w:p>
+      <w:pPr>
+        <w:pStyle w:val="2"/>
+        <w:numPr>
+          <w:ilvl w:val="1"/>
+          <w:numId w:val="2"/>
+        </w:numPr>
+        <w:spacing w:line="415" w:lineRule="auto"/>
+        <w:rPr>
+          <w:sz w:val="24"/>
+          <w:szCs w:val="24"/>
+        </w:rPr>
+      </w:pPr>
+      <w:bookmarkStart w:id="1" w:name="_Toc6585913"/>
+      <w:r>
+        <w:rPr>
+          <w:rFonts w:hint="eastAsia"/>
+          <w:sz w:val="24"/>
+          <w:szCs w:val="24"/>
+        </w:rPr>
+        <w:t>新建插件工程</w:t>
       </w:r>
       <w:bookmarkEnd w:id="1"/>
+    </w:p>
+    <w:p>
+      <w:pPr>
+        <w:rPr>
+          <w:rFonts w:hint="eastAsia"/>
+        </w:rPr>
+      </w:pPr>
+      <w:r>
+        <w:rPr>
+          <w:rFonts w:hint="eastAsia"/>
+        </w:rPr>
+        <w:t>在</w:t>
+      </w:r>
+      <w:r>
+        <w:t>{</w:t>
+      </w:r>
+      <w:r>
+        <w:rPr>
+          <w:rFonts w:hint="eastAsia"/>
+        </w:rPr>
+        <w:t>文件</w:t>
+      </w:r>
+      <w:r>
+        <w:t>QStudioSCADA.pro</w:t>
+      </w:r>
+      <w:r>
+        <w:rPr>
+          <w:rFonts w:hint="eastAsia"/>
+        </w:rPr>
+        <w:t>所在目录</w:t>
+      </w:r>
+      <w:r>
+        <w:t>} \</w:t>
+      </w:r>
+      <w:proofErr w:type="spellStart"/>
+      <w:r>
+        <w:t>DrawApplication</w:t>
+      </w:r>
+      <w:proofErr w:type="spellEnd"/>
+      <w:r>
+        <w:t>\Plugins</w:t>
+      </w:r>
+      <w:r>
+        <w:rPr>
+          <w:rFonts w:hint="eastAsia"/>
+        </w:rPr>
+        <w:t>新建</w:t>
+      </w:r>
+      <w:proofErr w:type="spellStart"/>
+      <w:r>
+        <w:t>ELine</w:t>
+      </w:r>
+      <w:proofErr w:type="spellEnd"/>
+      <w:r>
+        <w:rPr>
+          <w:rFonts w:hint="eastAsia"/>
+        </w:rPr>
+        <w:t>目录</w:t>
+      </w:r>
+      <w:r>
+        <w:t xml:space="preserve">, </w:t>
+      </w:r>
+      <w:r>
+        <w:rPr>
+          <w:rFonts w:hint="eastAsia"/>
+        </w:rPr>
+        <w:t>在</w:t>
+      </w:r>
+      <w:proofErr w:type="spellStart"/>
+      <w:r>
+        <w:t>ELine</w:t>
+      </w:r>
+      <w:proofErr w:type="spellEnd"/>
+      <w:r>
+        <w:rPr>
+          <w:rFonts w:hint="eastAsia"/>
+        </w:rPr>
+        <w:t>目录新建如下文件</w:t>
+      </w:r>
+      <w:r>
+        <w:t>:</w:t>
+      </w:r>
+    </w:p>
+    <w:tbl>
+      <w:tblPr>
+        <w:tblStyle w:val="ad"/>
+        <w:tblW w:w="0" w:type="auto"/>
+        <w:tblLook w:val="04A0" w:firstRow="1" w:lastRow="0" w:firstColumn="1" w:lastColumn="0" w:noHBand="0" w:noVBand="1"/>
+      </w:tblPr>
+      <w:tblGrid>
+        <w:gridCol w:w="2660"/>
+        <w:gridCol w:w="5862"/>
+      </w:tblGrid>
+      <w:tr>
+        <w:trPr>
+          <w:cnfStyle w:val="100000000000" w:firstRow="1" w:lastRow="0" w:firstColumn="0" w:lastColumn="0" w:oddVBand="0" w:evenVBand="0" w:oddHBand="0" w:evenHBand="0" w:firstRowFirstColumn="0" w:firstRowLastColumn="0" w:lastRowFirstColumn="0" w:lastRowLastColumn="0"/>
+        </w:trPr>
+        <w:tc>
+          <w:tcPr>
+            <w:cnfStyle w:val="001000000000" w:firstRow="0" w:lastRow="0" w:firstColumn="1" w:lastColumn="0" w:oddVBand="0" w:evenVBand="0" w:oddHBand="0" w:evenHBand="0" w:firstRowFirstColumn="0" w:firstRowLastColumn="0" w:lastRowFirstColumn="0" w:lastRowLastColumn="0"/>
+            <w:tcW w:w="2660" w:type="dxa"/>
+          </w:tcPr>
+          <w:p>
+            <w:pPr>
+              <w:rPr>
+                <w:rFonts w:asciiTheme="minorEastAsia" w:hAnsiTheme="minorEastAsia"/>
+              </w:rPr>
+            </w:pPr>
+            <w:r>
+              <w:rPr>
+                <w:rFonts w:asciiTheme="minorEastAsia" w:hAnsiTheme="minorEastAsia"/>
+              </w:rPr>
+              <w:t>ElementLine.cpp</w:t>
+            </w:r>
+          </w:p>
+        </w:tc>
+        <w:tc>
+          <w:tcPr>
+            <w:tcW w:w="5862" w:type="dxa"/>
+          </w:tcPr>
+          <w:p>
+            <w:pPr>
+              <w:cnfStyle w:val="100000000000" w:firstRow="1" w:lastRow="0" w:firstColumn="0" w:lastColumn="0" w:oddVBand="0" w:evenVBand="0" w:oddHBand="0" w:evenHBand="0" w:firstRowFirstColumn="0" w:firstRowLastColumn="0" w:lastRowFirstColumn="0" w:lastRowLastColumn="0"/>
+              <w:rPr>
+                <w:rFonts w:asciiTheme="minorEastAsia" w:hAnsiTheme="minorEastAsia"/>
+              </w:rPr>
+            </w:pPr>
+            <w:r>
+              <w:rPr>
+                <w:rFonts w:asciiTheme="minorEastAsia" w:hAnsiTheme="minorEastAsia" w:hint="eastAsia"/>
+              </w:rPr>
+              <w:t>控件实现类源文件</w:t>
+            </w:r>
+          </w:p>
+        </w:tc>
+      </w:tr>
+      <w:tr>
+        <w:trPr>
+          <w:cnfStyle w:val="000000100000" w:firstRow="0" w:lastRow="0" w:firstColumn="0" w:lastColumn="0" w:oddVBand="0" w:evenVBand="0" w:oddHBand="1" w:evenHBand="0" w:firstRowFirstColumn="0" w:firstRowLastColumn="0" w:lastRowFirstColumn="0" w:lastRowLastColumn="0"/>
+        </w:trPr>
+        <w:tc>
+          <w:tcPr>
+            <w:cnfStyle w:val="001000000000" w:firstRow="0" w:lastRow="0" w:firstColumn="1" w:lastColumn="0" w:oddVBand="0" w:evenVBand="0" w:oddHBand="0" w:evenHBand="0" w:firstRowFirstColumn="0" w:firstRowLastColumn="0" w:lastRowFirstColumn="0" w:lastRowLastColumn="0"/>
+            <w:tcW w:w="2660" w:type="dxa"/>
+          </w:tcPr>
+          <w:p>
+            <w:pPr>
+              <w:rPr>
+                <w:rFonts w:asciiTheme="minorEastAsia" w:hAnsiTheme="minorEastAsia"/>
+              </w:rPr>
+            </w:pPr>
+            <w:proofErr w:type="spellStart"/>
+            <w:r>
+              <w:rPr>
+                <w:rFonts w:asciiTheme="minorEastAsia" w:hAnsiTheme="minorEastAsia"/>
+              </w:rPr>
+              <w:t>ElementLine.h</w:t>
+            </w:r>
+            <w:proofErr w:type="spellEnd"/>
+          </w:p>
+        </w:tc>
+        <w:tc>
+          <w:tcPr>
+            <w:tcW w:w="5862" w:type="dxa"/>
+          </w:tcPr>
+          <w:p>
+            <w:pPr>
+              <w:cnfStyle w:val="000000100000" w:firstRow="0" w:lastRow="0" w:firstColumn="0" w:lastColumn="0" w:oddVBand="0" w:evenVBand="0" w:oddHBand="1" w:evenHBand="0" w:firstRowFirstColumn="0" w:firstRowLastColumn="0" w:lastRowFirstColumn="0" w:lastRowLastColumn="0"/>
+              <w:rPr>
+                <w:rFonts w:asciiTheme="minorEastAsia" w:hAnsiTheme="minorEastAsia"/>
+              </w:rPr>
+            </w:pPr>
+            <w:r>
+              <w:rPr>
+                <w:rFonts w:asciiTheme="minorEastAsia" w:hAnsiTheme="minorEastAsia" w:hint="eastAsia"/>
+              </w:rPr>
+              <w:t>控件实现类</w:t>
+            </w:r>
+            <w:r>
+              <w:rPr>
+                <w:rFonts w:asciiTheme="minorEastAsia" w:hAnsiTheme="minorEastAsia" w:hint="eastAsia"/>
+              </w:rPr>
+              <w:t>头</w:t>
+            </w:r>
+            <w:r>
+              <w:rPr>
+                <w:rFonts w:asciiTheme="minorEastAsia" w:hAnsiTheme="minorEastAsia" w:hint="eastAsia"/>
+              </w:rPr>
+              <w:t>文件</w:t>
+            </w:r>
+          </w:p>
+        </w:tc>
+      </w:tr>
+      <w:tr>
+        <w:tc>
+          <w:tcPr>
+            <w:cnfStyle w:val="001000000000" w:firstRow="0" w:lastRow="0" w:firstColumn="1" w:lastColumn="0" w:oddVBand="0" w:evenVBand="0" w:oddHBand="0" w:evenHBand="0" w:firstRowFirstColumn="0" w:firstRowLastColumn="0" w:lastRowFirstColumn="0" w:lastRowLastColumn="0"/>
+            <w:tcW w:w="2660" w:type="dxa"/>
+          </w:tcPr>
+          <w:p>
+            <w:pPr>
+              <w:rPr>
+                <w:rFonts w:asciiTheme="minorEastAsia" w:hAnsiTheme="minorEastAsia"/>
+              </w:rPr>
+            </w:pPr>
+            <w:r>
+              <w:rPr>
+                <w:rFonts w:asciiTheme="minorEastAsia" w:hAnsiTheme="minorEastAsia"/>
+              </w:rPr>
+              <w:t>ELinePlugin.cpp</w:t>
+            </w:r>
+          </w:p>
+        </w:tc>
+        <w:tc>
+          <w:tcPr>
+            <w:tcW w:w="5862" w:type="dxa"/>
+          </w:tcPr>
+          <w:p>
+            <w:pPr>
+              <w:cnfStyle w:val="000000000000" w:firstRow="0" w:lastRow="0" w:firstColumn="0" w:lastColumn="0" w:oddVBand="0" w:evenVBand="0" w:oddHBand="0" w:evenHBand="0" w:firstRowFirstColumn="0" w:firstRowLastColumn="0" w:lastRowFirstColumn="0" w:lastRowLastColumn="0"/>
+              <w:rPr>
+                <w:rFonts w:asciiTheme="minorEastAsia" w:hAnsiTheme="minorEastAsia"/>
+              </w:rPr>
+            </w:pPr>
+            <w:r>
+              <w:rPr>
+                <w:rFonts w:asciiTheme="minorEastAsia" w:hAnsiTheme="minorEastAsia" w:hint="eastAsia"/>
+              </w:rPr>
+              <w:t>插件实现类源文件</w:t>
+            </w:r>
+          </w:p>
+        </w:tc>
+      </w:tr>
+      <w:tr>
+        <w:trPr>
+          <w:cnfStyle w:val="000000100000" w:firstRow="0" w:lastRow="0" w:firstColumn="0" w:lastColumn="0" w:oddVBand="0" w:evenVBand="0" w:oddHBand="1" w:evenHBand="0" w:firstRowFirstColumn="0" w:firstRowLastColumn="0" w:lastRowFirstColumn="0" w:lastRowLastColumn="0"/>
+        </w:trPr>
+        <w:tc>
+          <w:tcPr>
+            <w:cnfStyle w:val="001000000000" w:firstRow="0" w:lastRow="0" w:firstColumn="1" w:lastColumn="0" w:oddVBand="0" w:evenVBand="0" w:oddHBand="0" w:evenHBand="0" w:firstRowFirstColumn="0" w:firstRowLastColumn="0" w:lastRowFirstColumn="0" w:lastRowLastColumn="0"/>
+            <w:tcW w:w="2660" w:type="dxa"/>
+          </w:tcPr>
+          <w:p>
+            <w:pPr>
+              <w:rPr>
+                <w:rFonts w:asciiTheme="minorEastAsia" w:hAnsiTheme="minorEastAsia"/>
+              </w:rPr>
+            </w:pPr>
+            <w:proofErr w:type="spellStart"/>
+            <w:r>
+              <w:rPr>
+                <w:rFonts w:asciiTheme="minorEastAsia" w:hAnsiTheme="minorEastAsia"/>
+              </w:rPr>
+              <w:t>ELinePlugin.h</w:t>
+            </w:r>
+            <w:proofErr w:type="spellEnd"/>
+          </w:p>
+        </w:tc>
+        <w:tc>
+          <w:tcPr>
+            <w:tcW w:w="5862" w:type="dxa"/>
+          </w:tcPr>
+          <w:p>
+            <w:pPr>
+              <w:cnfStyle w:val="000000100000" w:firstRow="0" w:lastRow="0" w:firstColumn="0" w:lastColumn="0" w:oddVBand="0" w:evenVBand="0" w:oddHBand="1" w:evenHBand="0" w:firstRowFirstColumn="0" w:firstRowLastColumn="0" w:lastRowFirstColumn="0" w:lastRowLastColumn="0"/>
+              <w:rPr>
+                <w:rFonts w:asciiTheme="minorEastAsia" w:hAnsiTheme="minorEastAsia"/>
+              </w:rPr>
+            </w:pPr>
+            <w:r>
+              <w:rPr>
+                <w:rFonts w:asciiTheme="minorEastAsia" w:hAnsiTheme="minorEastAsia" w:hint="eastAsia"/>
+              </w:rPr>
+              <w:t>插件实现类头文件</w:t>
+            </w:r>
+          </w:p>
+        </w:tc>
+      </w:tr>
+      <w:tr>
+        <w:tc>
+          <w:tcPr>
+            <w:cnfStyle w:val="001000000000" w:firstRow="0" w:lastRow="0" w:firstColumn="1" w:lastColumn="0" w:oddVBand="0" w:evenVBand="0" w:oddHBand="0" w:evenHBand="0" w:firstRowFirstColumn="0" w:firstRowLastColumn="0" w:lastRowFirstColumn="0" w:lastRowLastColumn="0"/>
+            <w:tcW w:w="2660" w:type="dxa"/>
+          </w:tcPr>
+          <w:p>
+            <w:pPr>
+              <w:rPr>
+                <w:rFonts w:asciiTheme="minorEastAsia" w:hAnsiTheme="minorEastAsia"/>
+              </w:rPr>
+            </w:pPr>
+            <w:r>
+              <w:rPr>
+                <w:rFonts w:asciiTheme="minorEastAsia" w:hAnsiTheme="minorEastAsia"/>
+              </w:rPr>
+              <w:t>ELine.pro</w:t>
+            </w:r>
+          </w:p>
+        </w:tc>
+        <w:tc>
+          <w:tcPr>
+            <w:tcW w:w="5862" w:type="dxa"/>
+          </w:tcPr>
+          <w:p>
+            <w:pPr>
+              <w:cnfStyle w:val="000000000000" w:firstRow="0" w:lastRow="0" w:firstColumn="0" w:lastColumn="0" w:oddVBand="0" w:evenVBand="0" w:oddHBand="0" w:evenHBand="0" w:firstRowFirstColumn="0" w:firstRowLastColumn="0" w:lastRowFirstColumn="0" w:lastRowLastColumn="0"/>
+              <w:rPr>
+                <w:rFonts w:asciiTheme="minorEastAsia" w:hAnsiTheme="minorEastAsia"/>
+              </w:rPr>
+            </w:pPr>
+            <w:r>
+              <w:rPr>
+                <w:rFonts w:asciiTheme="minorEastAsia" w:hAnsiTheme="minorEastAsia" w:hint="eastAsia"/>
+              </w:rPr>
+              <w:t>插件工程文件</w:t>
+            </w:r>
+          </w:p>
+        </w:tc>
+      </w:tr>
+      <w:tr>
+        <w:trPr>
+          <w:cnfStyle w:val="000000100000" w:firstRow="0" w:lastRow="0" w:firstColumn="0" w:lastColumn="0" w:oddVBand="0" w:evenVBand="0" w:oddHBand="1" w:evenHBand="0" w:firstRowFirstColumn="0" w:firstRowLastColumn="0" w:lastRowFirstColumn="0" w:lastRowLastColumn="0"/>
+        </w:trPr>
+        <w:tc>
+          <w:tcPr>
+            <w:cnfStyle w:val="001000000000" w:firstRow="0" w:lastRow="0" w:firstColumn="1" w:lastColumn="0" w:oddVBand="0" w:evenVBand="0" w:oddHBand="0" w:evenHBand="0" w:firstRowFirstColumn="0" w:firstRowLastColumn="0" w:lastRowFirstColumn="0" w:lastRowLastColumn="0"/>
+            <w:tcW w:w="2660" w:type="dxa"/>
+          </w:tcPr>
+          <w:p>
+            <w:pPr>
+              <w:rPr>
+                <w:rFonts w:asciiTheme="minorEastAsia" w:hAnsiTheme="minorEastAsia"/>
+              </w:rPr>
+            </w:pPr>
+            <w:proofErr w:type="spellStart"/>
+            <w:r>
+              <w:rPr>
+                <w:rFonts w:asciiTheme="minorEastAsia" w:hAnsiTheme="minorEastAsia"/>
+              </w:rPr>
+              <w:t>ELine_dependencies.pri</w:t>
+            </w:r>
+            <w:proofErr w:type="spellEnd"/>
+          </w:p>
+        </w:tc>
+        <w:tc>
+          <w:tcPr>
+            <w:tcW w:w="5862" w:type="dxa"/>
+          </w:tcPr>
+          <w:p>
+            <w:pPr>
+              <w:cnfStyle w:val="000000100000" w:firstRow="0" w:lastRow="0" w:firstColumn="0" w:lastColumn="0" w:oddVBand="0" w:evenVBand="0" w:oddHBand="1" w:evenHBand="0" w:firstRowFirstColumn="0" w:firstRowLastColumn="0" w:lastRowFirstColumn="0" w:lastRowLastColumn="0"/>
+              <w:rPr>
+                <w:rFonts w:asciiTheme="minorEastAsia" w:hAnsiTheme="minorEastAsia"/>
+              </w:rPr>
+            </w:pPr>
+            <w:r>
+              <w:rPr>
+                <w:rFonts w:asciiTheme="minorEastAsia" w:hAnsiTheme="minorEastAsia" w:hint="eastAsia"/>
+              </w:rPr>
+              <w:t>用于生成插件名称</w:t>
+            </w:r>
+          </w:p>
+        </w:tc>
+      </w:tr>
+      <w:tr>
+        <w:tc>
+          <w:tcPr>
+            <w:cnfStyle w:val="001000000000" w:firstRow="0" w:lastRow="0" w:firstColumn="1" w:lastColumn="0" w:oddVBand="0" w:evenVBand="0" w:oddHBand="0" w:evenHBand="0" w:firstRowFirstColumn="0" w:firstRowLastColumn="0" w:lastRowFirstColumn="0" w:lastRowLastColumn="0"/>
+            <w:tcW w:w="2660" w:type="dxa"/>
+          </w:tcPr>
+          <w:p>
+            <w:pPr>
+              <w:rPr>
+                <w:rFonts w:asciiTheme="minorEastAsia" w:hAnsiTheme="minorEastAsia"/>
+              </w:rPr>
+            </w:pPr>
+            <w:proofErr w:type="spellStart"/>
+            <w:r>
+              <w:rPr>
+                <w:rFonts w:asciiTheme="minorEastAsia" w:hAnsiTheme="minorEastAsia"/>
+              </w:rPr>
+              <w:t>ELine.json</w:t>
+            </w:r>
+            <w:proofErr w:type="spellEnd"/>
+          </w:p>
+        </w:tc>
+        <w:tc>
+          <w:tcPr>
+            <w:tcW w:w="5862" w:type="dxa"/>
+          </w:tcPr>
+          <w:p>
+            <w:pPr>
+              <w:cnfStyle w:val="000000000000" w:firstRow="0" w:lastRow="0" w:firstColumn="0" w:lastColumn="0" w:oddVBand="0" w:evenVBand="0" w:oddHBand="0" w:evenHBand="0" w:firstRowFirstColumn="0" w:firstRowLastColumn="0" w:lastRowFirstColumn="0" w:lastRowLastColumn="0"/>
+              <w:rPr>
+                <w:rFonts w:asciiTheme="minorEastAsia" w:hAnsiTheme="minorEastAsia"/>
+              </w:rPr>
+            </w:pPr>
+            <w:r>
+              <w:rPr>
+                <w:rFonts w:asciiTheme="minorEastAsia" w:hAnsiTheme="minorEastAsia"/>
+              </w:rPr>
+              <w:t>插件数据文件</w:t>
+            </w:r>
+          </w:p>
+        </w:tc>
+      </w:tr>
+      <w:tr>
+        <w:trPr>
+          <w:cnfStyle w:val="000000100000" w:firstRow="0" w:lastRow="0" w:firstColumn="0" w:lastColumn="0" w:oddVBand="0" w:evenVBand="0" w:oddHBand="1" w:evenHBand="0" w:firstRowFirstColumn="0" w:firstRowLastColumn="0" w:lastRowFirstColumn="0" w:lastRowLastColumn="0"/>
+          <w:trHeight w:val="410"/>
+        </w:trPr>
+        <w:tc>
+          <w:tcPr>
+            <w:cnfStyle w:val="001000000000" w:firstRow="0" w:lastRow="0" w:firstColumn="1" w:lastColumn="0" w:oddVBand="0" w:evenVBand="0" w:oddHBand="0" w:evenHBand="0" w:firstRowFirstColumn="0" w:firstRowLastColumn="0" w:lastRowFirstColumn="0" w:lastRowLastColumn="0"/>
+            <w:tcW w:w="2660" w:type="dxa"/>
+          </w:tcPr>
+          <w:p>
+            <w:pPr>
+              <w:rPr>
+                <w:rFonts w:asciiTheme="minorEastAsia" w:hAnsiTheme="minorEastAsia"/>
+              </w:rPr>
+            </w:pPr>
+            <w:proofErr w:type="spellStart"/>
+            <w:r>
+              <w:rPr>
+                <w:rFonts w:asciiTheme="minorEastAsia" w:hAnsiTheme="minorEastAsia"/>
+              </w:rPr>
+              <w:t>images.qrc</w:t>
+            </w:r>
+            <w:proofErr w:type="spellEnd"/>
+          </w:p>
+        </w:tc>
+        <w:tc>
+          <w:tcPr>
+            <w:tcW w:w="5862" w:type="dxa"/>
+          </w:tcPr>
+          <w:p>
+            <w:pPr>
+              <w:cnfStyle w:val="000000100000" w:firstRow="0" w:lastRow="0" w:firstColumn="0" w:lastColumn="0" w:oddVBand="0" w:evenVBand="0" w:oddHBand="1" w:evenHBand="0" w:firstRowFirstColumn="0" w:firstRowLastColumn="0" w:lastRowFirstColumn="0" w:lastRowLastColumn="0"/>
+              <w:rPr>
+                <w:rFonts w:asciiTheme="minorEastAsia" w:hAnsiTheme="minorEastAsia"/>
+              </w:rPr>
+            </w:pPr>
+            <w:r>
+              <w:rPr>
+                <w:rFonts w:asciiTheme="minorEastAsia" w:hAnsiTheme="minorEastAsia"/>
+              </w:rPr>
+              <w:t>资源文件</w:t>
+            </w:r>
+            <w:r>
+              <w:rPr>
+                <w:rFonts w:asciiTheme="minorEastAsia" w:hAnsiTheme="minorEastAsia" w:hint="eastAsia"/>
+              </w:rPr>
+              <w:t>，</w:t>
+            </w:r>
+            <w:proofErr w:type="spellStart"/>
+            <w:r>
+              <w:t>DrawApplication</w:t>
+            </w:r>
+            <w:proofErr w:type="spellEnd"/>
+            <w:r>
+              <w:rPr>
+                <w:rFonts w:hint="eastAsia"/>
+              </w:rPr>
+              <w:t>提供图标</w:t>
+            </w:r>
+          </w:p>
+        </w:tc>
+      </w:tr>
+    </w:tbl>
+    <w:p/>
+    <w:p>
+      <w:r>
+        <w:rPr>
+          <w:rFonts w:hint="eastAsia"/>
+        </w:rPr>
+        <w:t>注意：</w:t>
+      </w:r>
+      <w:r>
+        <w:rPr>
+          <w:rFonts w:hint="eastAsia"/>
+        </w:rPr>
+        <w:t>最后生成的插件位于目录：</w:t>
+      </w:r>
+      <w:proofErr w:type="spellStart"/>
+      <w:r>
+        <w:t>QStudioSCADABin</w:t>
+      </w:r>
+      <w:proofErr w:type="spellEnd"/>
+      <w:r>
+        <w:t>\</w:t>
+      </w:r>
+      <w:proofErr w:type="spellStart"/>
+      <w:r>
+        <w:t>DrawApplicationPlugins</w:t>
+      </w:r>
+      <w:proofErr w:type="spellEnd"/>
+      <w:r>
+        <w:rPr>
+          <w:rFonts w:hint="eastAsia"/>
+        </w:rPr>
+        <w:t>。</w:t>
+      </w:r>
+    </w:p>
+    <w:p>
+      <w:pPr>
+        <w:rPr>
+          <w:rFonts w:hint="eastAsia"/>
+        </w:rPr>
+      </w:pPr>
+    </w:p>
+    <w:p>
+      <w:r>
+        <w:rPr>
+          <w:rFonts w:hint="eastAsia"/>
+        </w:rPr>
+        <w:t>文件内容可能有改动，详细内容请阅读源码文件！！</w:t>
+      </w:r>
+    </w:p>
+    <w:p>
+      <w:pPr>
+        <w:pStyle w:val="2"/>
+        <w:numPr>
+          <w:ilvl w:val="1"/>
+          <w:numId w:val="2"/>
+        </w:numPr>
+        <w:spacing w:line="415" w:lineRule="auto"/>
+        <w:rPr>
+          <w:sz w:val="24"/>
+          <w:szCs w:val="24"/>
+        </w:rPr>
+      </w:pPr>
+      <w:bookmarkStart w:id="2" w:name="_Toc6585914"/>
+      <w:r>
+        <w:rPr>
+          <w:rFonts w:hint="eastAsia"/>
+          <w:sz w:val="24"/>
+          <w:szCs w:val="24"/>
+        </w:rPr>
+        <w:t>实现</w:t>
+      </w:r>
+      <w:r>
+        <w:rPr>
+          <w:sz w:val="24"/>
+          <w:szCs w:val="24"/>
+        </w:rPr>
+        <w:t>插件接口</w:t>
+      </w:r>
       <w:bookmarkEnd w:id="2"/>
-      <w:r>
-        <w:rPr>
-          <w:rFonts w:hint="eastAsia"/>
-        </w:rPr>
-        <w:t>待完善</w:t>
-      </w:r>
-      <w:r>
-        <w:t>……</w:t>
+    </w:p>
+    <w:p>
+      <w:r>
+        <w:rPr>
+          <w:rFonts w:hint="eastAsia"/>
+        </w:rPr>
+        <w:t>插件</w:t>
+      </w:r>
+      <w:r>
+        <w:t>接口位于目录</w:t>
+      </w:r>
+      <w:proofErr w:type="spellStart"/>
+      <w:r>
+        <w:t>QStudioSCADA</w:t>
+      </w:r>
+      <w:proofErr w:type="spellEnd"/>
+      <w:r>
+        <w:t>\</w:t>
+      </w:r>
+      <w:proofErr w:type="spellStart"/>
+      <w:r>
+        <w:t>DrawApplication</w:t>
+      </w:r>
+      <w:proofErr w:type="spellEnd"/>
+      <w:r>
+        <w:t>\</w:t>
+      </w:r>
+      <w:proofErr w:type="spellStart"/>
+      <w:r>
+        <w:t>IDrawApplicationPlugin</w:t>
+      </w:r>
+      <w:proofErr w:type="spellEnd"/>
+      <w:r>
+        <w:rPr>
+          <w:rFonts w:hint="eastAsia"/>
+        </w:rPr>
+        <w:t>，</w:t>
+      </w:r>
+      <w:r>
+        <w:t>文件名</w:t>
+      </w:r>
+      <w:r>
+        <w:rPr>
+          <w:rFonts w:hint="eastAsia"/>
+        </w:rPr>
+        <w:t>：</w:t>
+      </w:r>
+      <w:proofErr w:type="spellStart"/>
+      <w:r>
+        <w:t>IDrawApplicationPlugin.h</w:t>
+      </w:r>
+      <w:proofErr w:type="spellEnd"/>
+      <w:r>
+        <w:rPr>
+          <w:rFonts w:hint="eastAsia"/>
+        </w:rPr>
+        <w:t>。</w:t>
+      </w:r>
+    </w:p>
+    <w:p>
+      <w:proofErr w:type="spellStart"/>
+      <w:r>
+        <w:rPr>
+          <w:rFonts w:asciiTheme="minorEastAsia" w:hAnsiTheme="minorEastAsia"/>
+        </w:rPr>
+        <w:t>ELine</w:t>
+      </w:r>
+      <w:proofErr w:type="spellEnd"/>
+      <w:r>
+        <w:rPr>
+          <w:rFonts w:asciiTheme="minorEastAsia" w:hAnsiTheme="minorEastAsia" w:hint="eastAsia"/>
+        </w:rPr>
+        <w:t>控件插件实现请阅读文件</w:t>
+      </w:r>
+      <w:r>
+        <w:rPr>
+          <w:rFonts w:asciiTheme="minorEastAsia" w:hAnsiTheme="minorEastAsia"/>
+        </w:rPr>
+        <w:t>ELinePlugin.cpp</w:t>
+      </w:r>
+      <w:r>
+        <w:rPr>
+          <w:rFonts w:asciiTheme="minorEastAsia" w:hAnsiTheme="minorEastAsia" w:hint="eastAsia"/>
+        </w:rPr>
+        <w:t>，</w:t>
+      </w:r>
+      <w:proofErr w:type="spellStart"/>
+      <w:r>
+        <w:rPr>
+          <w:rFonts w:asciiTheme="minorEastAsia" w:hAnsiTheme="minorEastAsia"/>
+        </w:rPr>
+        <w:t>ELinePlugin.h</w:t>
+      </w:r>
+      <w:proofErr w:type="spellEnd"/>
+      <w:r>
+        <w:rPr>
+          <w:rFonts w:asciiTheme="minorEastAsia" w:hAnsiTheme="minorEastAsia" w:hint="eastAsia"/>
+        </w:rPr>
+        <w:t>。</w:t>
       </w:r>
     </w:p>
     <w:p>
       <w:pPr>
         <w:pStyle w:val="2"/>
-      </w:pPr>
-      <w:bookmarkStart w:id="3" w:name="_Toc9065"/>
-      <w:bookmarkStart w:id="4" w:name="_Toc5615415"/>
-      <w:r>
-        <w:rPr>
-          <w:lang w:eastAsia="zh-Hans"/>
-        </w:rPr>
-        <w:t>1.1</w:t>
-      </w:r>
-      <w:bookmarkStart w:id="5" w:name="_Toc2167"/>
+        <w:numPr>
+          <w:ilvl w:val="1"/>
+          <w:numId w:val="2"/>
+        </w:numPr>
+        <w:spacing w:line="415" w:lineRule="auto"/>
+        <w:rPr>
+          <w:sz w:val="24"/>
+          <w:szCs w:val="24"/>
+        </w:rPr>
+      </w:pPr>
+      <w:bookmarkStart w:id="3" w:name="_Toc6585915"/>
+      <w:r>
+        <w:rPr>
+          <w:rFonts w:hint="eastAsia"/>
+          <w:sz w:val="24"/>
+          <w:szCs w:val="24"/>
+        </w:rPr>
+        <w:t>实现</w:t>
+      </w:r>
+      <w:r>
+        <w:rPr>
+          <w:sz w:val="24"/>
+          <w:szCs w:val="24"/>
+        </w:rPr>
+        <w:t>控件元素接口</w:t>
+      </w:r>
       <w:bookmarkEnd w:id="3"/>
+    </w:p>
+    <w:p>
+      <w:pPr>
+        <w:rPr>
+          <w:rFonts w:hint="eastAsia"/>
+        </w:rPr>
+      </w:pPr>
+      <w:r>
+        <w:rPr>
+          <w:rFonts w:hint="eastAsia"/>
+        </w:rPr>
+        <w:t>控件接口位于目录</w:t>
+      </w:r>
+      <w:proofErr w:type="spellStart"/>
+      <w:r>
+        <w:t>QStudioSCADA</w:t>
+      </w:r>
+      <w:proofErr w:type="spellEnd"/>
+      <w:r>
+        <w:t>\</w:t>
+      </w:r>
+      <w:proofErr w:type="spellStart"/>
+      <w:r>
+        <w:t>DrawApplication</w:t>
+      </w:r>
+      <w:proofErr w:type="spellEnd"/>
+      <w:r>
+        <w:t>\Public</w:t>
+      </w:r>
+      <w:r>
+        <w:rPr>
+          <w:rFonts w:hint="eastAsia"/>
+        </w:rPr>
+        <w:t>，</w:t>
+      </w:r>
+      <w:r>
+        <w:t>文件名</w:t>
+      </w:r>
+      <w:r>
+        <w:rPr>
+          <w:rFonts w:hint="eastAsia"/>
+        </w:rPr>
+        <w:t>：</w:t>
+      </w:r>
+      <w:proofErr w:type="spellStart"/>
+      <w:r>
+        <w:t>Element.h</w:t>
+      </w:r>
+      <w:proofErr w:type="spellEnd"/>
+      <w:r>
+        <w:rPr>
+          <w:rFonts w:hint="eastAsia"/>
+        </w:rPr>
+        <w:t>。</w:t>
+      </w:r>
+    </w:p>
+    <w:p>
+      <w:proofErr w:type="spellStart"/>
+      <w:r>
+        <w:rPr>
+          <w:rFonts w:asciiTheme="minorEastAsia" w:hAnsiTheme="minorEastAsia"/>
+        </w:rPr>
+        <w:t>ELine</w:t>
+      </w:r>
+      <w:proofErr w:type="spellEnd"/>
+      <w:r>
+        <w:rPr>
+          <w:rFonts w:asciiTheme="minorEastAsia" w:hAnsiTheme="minorEastAsia" w:hint="eastAsia"/>
+        </w:rPr>
+        <w:t>控件实现请阅读文件</w:t>
+      </w:r>
+      <w:r>
+        <w:rPr>
+          <w:rFonts w:asciiTheme="minorEastAsia" w:hAnsiTheme="minorEastAsia"/>
+        </w:rPr>
+        <w:t>ElementLine.cpp</w:t>
+      </w:r>
+      <w:r>
+        <w:rPr>
+          <w:rFonts w:asciiTheme="minorEastAsia" w:hAnsiTheme="minorEastAsia" w:hint="eastAsia"/>
+        </w:rPr>
+        <w:t>，</w:t>
+      </w:r>
+      <w:proofErr w:type="spellStart"/>
+      <w:r>
+        <w:rPr>
+          <w:rFonts w:asciiTheme="minorEastAsia" w:hAnsiTheme="minorEastAsia"/>
+        </w:rPr>
+        <w:t>ElementLine</w:t>
+      </w:r>
+      <w:r>
+        <w:rPr>
+          <w:rFonts w:asciiTheme="minorEastAsia" w:hAnsiTheme="minorEastAsia"/>
+        </w:rPr>
+        <w:t>.h</w:t>
+      </w:r>
+      <w:proofErr w:type="spellEnd"/>
+      <w:r>
+        <w:rPr>
+          <w:rFonts w:asciiTheme="minorEastAsia" w:hAnsiTheme="minorEastAsia" w:hint="eastAsia"/>
+        </w:rPr>
+        <w:t>。</w:t>
+      </w:r>
+    </w:p>
+    <w:p/>
+    <w:p>
+      <w:pPr>
+        <w:pStyle w:val="2"/>
+        <w:numPr>
+          <w:ilvl w:val="1"/>
+          <w:numId w:val="2"/>
+        </w:numPr>
+        <w:spacing w:line="415" w:lineRule="auto"/>
+        <w:rPr>
+          <w:sz w:val="24"/>
+          <w:szCs w:val="24"/>
+        </w:rPr>
+      </w:pPr>
+      <w:bookmarkStart w:id="4" w:name="_Toc6585916"/>
+      <w:r>
+        <w:rPr>
+          <w:rFonts w:hint="eastAsia"/>
+          <w:sz w:val="24"/>
+          <w:szCs w:val="24"/>
+        </w:rPr>
+        <w:t>添加</w:t>
+      </w:r>
+      <w:proofErr w:type="spellStart"/>
+      <w:r>
+        <w:rPr>
+          <w:rFonts w:hint="eastAsia"/>
+          <w:sz w:val="24"/>
+          <w:szCs w:val="24"/>
+        </w:rPr>
+        <w:t>ELine</w:t>
+      </w:r>
+      <w:proofErr w:type="spellEnd"/>
+      <w:r>
+        <w:rPr>
+          <w:rFonts w:hint="eastAsia"/>
+          <w:sz w:val="24"/>
+          <w:szCs w:val="24"/>
+        </w:rPr>
+        <w:t>插件工程至构建</w:t>
+      </w:r>
+      <w:r>
+        <w:rPr>
+          <w:sz w:val="24"/>
+          <w:szCs w:val="24"/>
+        </w:rPr>
+        <w:t>Plugins.</w:t>
+      </w:r>
+      <w:proofErr w:type="gramStart"/>
+      <w:r>
+        <w:rPr>
+          <w:sz w:val="24"/>
+          <w:szCs w:val="24"/>
+        </w:rPr>
+        <w:t>pro</w:t>
+      </w:r>
       <w:bookmarkEnd w:id="4"/>
+      <w:proofErr w:type="gramEnd"/>
+    </w:p>
+    <w:p>
+      <w:pPr>
+        <w:rPr>
+          <w:rFonts w:hint="eastAsia"/>
+        </w:rPr>
+      </w:pPr>
+      <w:r>
+        <w:rPr>
+          <w:rFonts w:hint="eastAsia"/>
+        </w:rPr>
+        <w:t>打开</w:t>
+      </w:r>
+      <w:r>
+        <w:t>QStudioSCADA\DrawApplication\Plugins</w:t>
+      </w:r>
+      <w:r>
+        <w:rPr>
+          <w:rFonts w:hint="eastAsia"/>
+        </w:rPr>
+        <w:t>\</w:t>
+      </w:r>
+      <w:r>
+        <w:t>Plugins.pro</w:t>
+      </w:r>
+      <w:r>
+        <w:rPr>
+          <w:rFonts w:hint="eastAsia"/>
+        </w:rPr>
+        <w:t>文件</w:t>
+      </w:r>
+      <w:r>
+        <w:rPr>
+          <w:rFonts w:hint="eastAsia"/>
+        </w:rPr>
+        <w:t>，把</w:t>
+      </w:r>
+      <w:proofErr w:type="spellStart"/>
+      <w:r>
+        <w:t>ELine</w:t>
+      </w:r>
+      <w:proofErr w:type="spellEnd"/>
+      <w:r>
+        <w:t>加入至变量</w:t>
+      </w:r>
+      <w:r>
+        <w:t>SUBDIRS</w:t>
+      </w:r>
+      <w:r>
+        <w:rPr>
+          <w:rFonts w:hint="eastAsia"/>
+        </w:rPr>
+        <w:t>，具体请阅读</w:t>
+      </w:r>
+      <w:r>
+        <w:t>Plugins.pro</w:t>
+      </w:r>
+      <w:r>
+        <w:t>文件</w:t>
+      </w:r>
+      <w:r>
+        <w:rPr>
+          <w:rFonts w:hint="eastAsia"/>
+        </w:rPr>
+        <w:t>。</w:t>
+      </w:r>
+    </w:p>
+    <w:p>
+      <w:pPr>
+        <w:rPr>
+          <w:rFonts w:hint="eastAsia"/>
+        </w:rPr>
+      </w:pPr>
+    </w:p>
+    <w:p>
+      <w:pPr>
+        <w:rPr>
+          <w:rFonts w:hint="eastAsia"/>
+        </w:rPr>
+      </w:pPr>
+    </w:p>
+    <w:p/>
+    <w:p>
+      <w:pPr>
+        <w:pStyle w:val="2"/>
+        <w:numPr>
+          <w:ilvl w:val="1"/>
+          <w:numId w:val="2"/>
+        </w:numPr>
+        <w:spacing w:line="415" w:lineRule="auto"/>
+        <w:rPr>
+          <w:sz w:val="24"/>
+          <w:szCs w:val="24"/>
+        </w:rPr>
+      </w:pPr>
+      <w:bookmarkStart w:id="5" w:name="_Toc6585917"/>
+      <w:r>
+        <w:rPr>
+          <w:rFonts w:hint="eastAsia"/>
+          <w:sz w:val="24"/>
+          <w:szCs w:val="24"/>
+        </w:rPr>
+        <w:lastRenderedPageBreak/>
+        <w:t>编译</w:t>
+      </w:r>
+      <w:proofErr w:type="spellStart"/>
+      <w:r>
+        <w:rPr>
+          <w:rFonts w:hint="eastAsia"/>
+          <w:sz w:val="24"/>
+          <w:szCs w:val="24"/>
+        </w:rPr>
+        <w:t>ELine</w:t>
+      </w:r>
+      <w:proofErr w:type="spellEnd"/>
+      <w:r>
+        <w:rPr>
+          <w:rFonts w:hint="eastAsia"/>
+          <w:sz w:val="24"/>
+          <w:szCs w:val="24"/>
+        </w:rPr>
+        <w:t>插件工程</w:t>
+      </w:r>
       <w:bookmarkEnd w:id="5"/>
     </w:p>
+    <w:p>
+      <w:r>
+        <w:rPr>
+          <w:rFonts w:hint="eastAsia"/>
+        </w:rPr>
+        <w:t>编译</w:t>
+      </w:r>
+      <w:proofErr w:type="spellStart"/>
+      <w:r>
+        <w:rPr>
+          <w:rFonts w:hint="eastAsia"/>
+        </w:rPr>
+        <w:t>ELine</w:t>
+      </w:r>
+      <w:proofErr w:type="spellEnd"/>
+      <w:r>
+        <w:rPr>
+          <w:rFonts w:hint="eastAsia"/>
+        </w:rPr>
+        <w:t>插件工程，生成的</w:t>
+      </w:r>
+      <w:r>
+        <w:rPr>
+          <w:rFonts w:hint="eastAsia"/>
+        </w:rPr>
+        <w:t>ELine</w:t>
+      </w:r>
+      <w:r>
+        <w:t>.dll</w:t>
+      </w:r>
+      <w:r>
+        <w:rPr>
+          <w:rFonts w:hint="eastAsia"/>
+        </w:rPr>
+        <w:t>文件位于目录</w:t>
+      </w:r>
+      <w:r>
+        <w:rPr>
+          <w:rFonts w:hint="eastAsia"/>
+        </w:rPr>
+        <w:t>最后生成的插件位于目录：</w:t>
+      </w:r>
+      <w:proofErr w:type="spellStart"/>
+      <w:r>
+        <w:t>QStudioSCADABin</w:t>
+      </w:r>
+      <w:proofErr w:type="spellEnd"/>
+      <w:r>
+        <w:t>\</w:t>
+      </w:r>
+      <w:proofErr w:type="spellStart"/>
+      <w:r>
+        <w:t>DrawApplicationPlugins</w:t>
+      </w:r>
+      <w:proofErr w:type="spellEnd"/>
+      <w:r>
+        <w:t xml:space="preserve"> </w:t>
+      </w:r>
+      <w:r>
+        <w:t>\</w:t>
+      </w:r>
+      <w:r>
+        <w:t>ELine.dll</w:t>
+      </w:r>
+    </w:p>
+    <w:p/>
     <w:sectPr>
       <w:headerReference w:type="even" r:id="rId10"/>
       <w:headerReference w:type="default" r:id="rId11"/>
@@ -1464,7 +3189,7 @@
                                       <w:noProof/>
                                       <w:lang w:val="zh-CN"/>
                                     </w:rPr>
-                                    <w:t>2</w:t>
+                                    <w:t>4</w:t>
                                   </w:r>
                                   <w:r>
                                     <w:rPr>
@@ -1576,7 +3301,7 @@
                                 <w:noProof/>
                                 <w:lang w:val="zh-CN"/>
                               </w:rPr>
-                              <w:t>2</w:t>
+                              <w:t>4</w:t>
                             </w:r>
                             <w:r>
                               <w:rPr>
@@ -1775,8 +3500,124 @@
       <w:lvlJc w:val="left"/>
     </w:lvl>
   </w:abstractNum>
+  <w:abstractNum w:abstractNumId="1">
+    <w:nsid w:val="79EA69CB"/>
+    <w:multiLevelType w:val="multilevel"/>
+    <w:tmpl w:val="C778E176"/>
+    <w:lvl w:ilvl="0">
+      <w:start w:val="1"/>
+      <w:numFmt w:val="decimal"/>
+      <w:lvlText w:val="%1"/>
+      <w:lvlJc w:val="left"/>
+      <w:pPr>
+        <w:ind w:left="465" w:hanging="465"/>
+      </w:pPr>
+    </w:lvl>
+    <w:lvl w:ilvl="1">
+      <w:start w:val="1"/>
+      <w:numFmt w:val="decimal"/>
+      <w:lvlText w:val="%1.%2"/>
+      <w:lvlJc w:val="left"/>
+      <w:pPr>
+        <w:ind w:left="465" w:hanging="465"/>
+      </w:pPr>
+    </w:lvl>
+    <w:lvl w:ilvl="2">
+      <w:start w:val="1"/>
+      <w:numFmt w:val="decimal"/>
+      <w:lvlText w:val="%1.%2.%3"/>
+      <w:lvlJc w:val="left"/>
+      <w:pPr>
+        <w:ind w:left="720" w:hanging="720"/>
+      </w:pPr>
+    </w:lvl>
+    <w:lvl w:ilvl="3">
+      <w:start w:val="1"/>
+      <w:numFmt w:val="decimal"/>
+      <w:lvlText w:val="%1.%2.%3.%4"/>
+      <w:lvlJc w:val="left"/>
+      <w:pPr>
+        <w:ind w:left="720" w:hanging="720"/>
+      </w:pPr>
+    </w:lvl>
+    <w:lvl w:ilvl="4">
+      <w:start w:val="1"/>
+      <w:numFmt w:val="decimal"/>
+      <w:lvlText w:val="%1.%2.%3.%4.%5"/>
+      <w:lvlJc w:val="left"/>
+      <w:pPr>
+        <w:ind w:left="1080" w:hanging="1080"/>
+      </w:pPr>
+    </w:lvl>
+    <w:lvl w:ilvl="5">
+      <w:start w:val="1"/>
+      <w:numFmt w:val="decimal"/>
+      <w:lvlText w:val="%1.%2.%3.%4.%5.%6"/>
+      <w:lvlJc w:val="left"/>
+      <w:pPr>
+        <w:ind w:left="1080" w:hanging="1080"/>
+      </w:pPr>
+    </w:lvl>
+    <w:lvl w:ilvl="6">
+      <w:start w:val="1"/>
+      <w:numFmt w:val="decimal"/>
+      <w:lvlText w:val="%1.%2.%3.%4.%5.%6.%7"/>
+      <w:lvlJc w:val="left"/>
+      <w:pPr>
+        <w:ind w:left="1080" w:hanging="1080"/>
+      </w:pPr>
+    </w:lvl>
+    <w:lvl w:ilvl="7">
+      <w:start w:val="1"/>
+      <w:numFmt w:val="decimal"/>
+      <w:lvlText w:val="%1.%2.%3.%4.%5.%6.%7.%8"/>
+      <w:lvlJc w:val="left"/>
+      <w:pPr>
+        <w:ind w:left="1440" w:hanging="1440"/>
+      </w:pPr>
+    </w:lvl>
+    <w:lvl w:ilvl="8">
+      <w:start w:val="1"/>
+      <w:numFmt w:val="decimal"/>
+      <w:lvlText w:val="%1.%2.%3.%4.%5.%6.%7.%8.%9"/>
+      <w:lvlJc w:val="left"/>
+      <w:pPr>
+        <w:ind w:left="1440" w:hanging="1440"/>
+      </w:pPr>
+    </w:lvl>
+  </w:abstractNum>
   <w:num w:numId="1">
     <w:abstractNumId w:val="0"/>
+  </w:num>
+  <w:num w:numId="2">
+    <w:abstractNumId w:val="1"/>
+    <w:lvlOverride w:ilvl="0">
+      <w:startOverride w:val="1"/>
+    </w:lvlOverride>
+    <w:lvlOverride w:ilvl="1">
+      <w:startOverride w:val="1"/>
+    </w:lvlOverride>
+    <w:lvlOverride w:ilvl="2">
+      <w:startOverride w:val="1"/>
+    </w:lvlOverride>
+    <w:lvlOverride w:ilvl="3">
+      <w:startOverride w:val="1"/>
+    </w:lvlOverride>
+    <w:lvlOverride w:ilvl="4">
+      <w:startOverride w:val="1"/>
+    </w:lvlOverride>
+    <w:lvlOverride w:ilvl="5">
+      <w:startOverride w:val="1"/>
+    </w:lvlOverride>
+    <w:lvlOverride w:ilvl="6">
+      <w:startOverride w:val="1"/>
+    </w:lvlOverride>
+    <w:lvlOverride w:ilvl="7">
+      <w:startOverride w:val="1"/>
+    </w:lvlOverride>
+    <w:lvlOverride w:ilvl="8">
+      <w:startOverride w:val="1"/>
+    </w:lvlOverride>
   </w:num>
 </w:numbering>
 </file>
@@ -2275,9 +4116,13 @@
     <w:basedOn w:val="a1"/>
     <w:uiPriority w:val="59"/>
     <w:qFormat/>
+    <w:rsid w:val="002B24E3"/>
     <w:pPr>
       <w:spacing w:after="120" w:line="360" w:lineRule="auto"/>
     </w:pPr>
+    <w:rPr>
+      <w:sz w:val="21"/>
+    </w:rPr>
     <w:tblPr>
       <w:tblBorders>
         <w:top w:val="single" w:sz="4" w:space="0" w:color="auto"/>
@@ -2442,6 +4287,122 @@
       <w:rFonts w:asciiTheme="majorHAnsi" w:eastAsiaTheme="majorEastAsia" w:hAnsiTheme="majorHAnsi" w:cstheme="majorBidi"/>
       <w:b/>
       <w:bCs/>
+      <w:sz w:val="28"/>
+      <w:szCs w:val="28"/>
+    </w:rPr>
+  </w:style>
+  <w:style w:type="table" w:styleId="ad">
+    <w:name w:val="Light Shading"/>
+    <w:basedOn w:val="a1"/>
+    <w:uiPriority w:val="60"/>
+    <w:rsid w:val="002B24E3"/>
+    <w:rPr>
+      <w:color w:val="000000" w:themeColor="text1" w:themeShade="BF"/>
+    </w:rPr>
+    <w:tblPr>
+      <w:tblStyleRowBandSize w:val="1"/>
+      <w:tblStyleColBandSize w:val="1"/>
+      <w:tblBorders>
+        <w:top w:val="single" w:sz="8" w:space="0" w:color="000000" w:themeColor="text1"/>
+        <w:bottom w:val="single" w:sz="8" w:space="0" w:color="000000" w:themeColor="text1"/>
+      </w:tblBorders>
+    </w:tblPr>
+    <w:tblStylePr w:type="firstRow">
+      <w:pPr>
+        <w:spacing w:before="0" w:after="0" w:line="240" w:lineRule="auto"/>
+      </w:pPr>
+      <w:rPr>
+        <w:b/>
+        <w:bCs/>
+      </w:rPr>
+      <w:tblPr/>
+      <w:tcPr>
+        <w:tcBorders>
+          <w:top w:val="single" w:sz="8" w:space="0" w:color="000000" w:themeColor="text1"/>
+          <w:left w:val="nil"/>
+          <w:bottom w:val="single" w:sz="8" w:space="0" w:color="000000" w:themeColor="text1"/>
+          <w:right w:val="nil"/>
+          <w:insideH w:val="nil"/>
+          <w:insideV w:val="nil"/>
+        </w:tcBorders>
+      </w:tcPr>
+    </w:tblStylePr>
+    <w:tblStylePr w:type="lastRow">
+      <w:pPr>
+        <w:spacing w:before="0" w:after="0" w:line="240" w:lineRule="auto"/>
+      </w:pPr>
+      <w:rPr>
+        <w:b/>
+        <w:bCs/>
+      </w:rPr>
+      <w:tblPr/>
+      <w:tcPr>
+        <w:tcBorders>
+          <w:top w:val="single" w:sz="8" w:space="0" w:color="000000" w:themeColor="text1"/>
+          <w:left w:val="nil"/>
+          <w:bottom w:val="single" w:sz="8" w:space="0" w:color="000000" w:themeColor="text1"/>
+          <w:right w:val="nil"/>
+          <w:insideH w:val="nil"/>
+          <w:insideV w:val="nil"/>
+        </w:tcBorders>
+      </w:tcPr>
+    </w:tblStylePr>
+    <w:tblStylePr w:type="firstCol">
+      <w:rPr>
+        <w:b/>
+        <w:bCs/>
+      </w:rPr>
+    </w:tblStylePr>
+    <w:tblStylePr w:type="lastCol">
+      <w:rPr>
+        <w:b/>
+        <w:bCs/>
+      </w:rPr>
+    </w:tblStylePr>
+    <w:tblStylePr w:type="band1Vert">
+      <w:tblPr/>
+      <w:tcPr>
+        <w:tcBorders>
+          <w:left w:val="nil"/>
+          <w:right w:val="nil"/>
+          <w:insideH w:val="nil"/>
+          <w:insideV w:val="nil"/>
+        </w:tcBorders>
+        <w:shd w:val="clear" w:color="auto" w:fill="C0C0C0" w:themeFill="text1" w:themeFillTint="3F"/>
+      </w:tcPr>
+    </w:tblStylePr>
+    <w:tblStylePr w:type="band1Horz">
+      <w:tblPr/>
+      <w:tcPr>
+        <w:tcBorders>
+          <w:left w:val="nil"/>
+          <w:right w:val="nil"/>
+          <w:insideH w:val="nil"/>
+          <w:insideV w:val="nil"/>
+        </w:tcBorders>
+        <w:shd w:val="clear" w:color="auto" w:fill="C0C0C0" w:themeFill="text1" w:themeFillTint="3F"/>
+      </w:tcPr>
+    </w:tblStylePr>
+  </w:style>
+  <w:style w:type="paragraph" w:styleId="TOC">
+    <w:name w:val="TOC Heading"/>
+    <w:basedOn w:val="1"/>
+    <w:next w:val="a"/>
+    <w:uiPriority w:val="39"/>
+    <w:semiHidden/>
+    <w:unhideWhenUsed/>
+    <w:qFormat/>
+    <w:rsid w:val="00CE4E4A"/>
+    <w:pPr>
+      <w:widowControl/>
+      <w:spacing w:before="480" w:after="0" w:line="276" w:lineRule="auto"/>
+      <w:jc w:val="left"/>
+      <w:outlineLvl w:val="9"/>
+    </w:pPr>
+    <w:rPr>
+      <w:rFonts w:asciiTheme="majorHAnsi" w:eastAsiaTheme="majorEastAsia" w:hAnsiTheme="majorHAnsi" w:cstheme="majorBidi"/>
+      <w:color w:val="365F91" w:themeColor="accent1" w:themeShade="BF"/>
+      <w:kern w:val="0"/>
       <w:sz w:val="28"/>
       <w:szCs w:val="28"/>
     </w:rPr>
@@ -2943,9 +4904,13 @@
     <w:basedOn w:val="a1"/>
     <w:uiPriority w:val="59"/>
     <w:qFormat/>
+    <w:rsid w:val="002B24E3"/>
     <w:pPr>
       <w:spacing w:after="120" w:line="360" w:lineRule="auto"/>
     </w:pPr>
+    <w:rPr>
+      <w:sz w:val="21"/>
+    </w:rPr>
     <w:tblPr>
       <w:tblBorders>
         <w:top w:val="single" w:sz="4" w:space="0" w:color="auto"/>
@@ -3110,6 +5075,122 @@
       <w:rFonts w:asciiTheme="majorHAnsi" w:eastAsiaTheme="majorEastAsia" w:hAnsiTheme="majorHAnsi" w:cstheme="majorBidi"/>
       <w:b/>
       <w:bCs/>
+      <w:sz w:val="28"/>
+      <w:szCs w:val="28"/>
+    </w:rPr>
+  </w:style>
+  <w:style w:type="table" w:styleId="ad">
+    <w:name w:val="Light Shading"/>
+    <w:basedOn w:val="a1"/>
+    <w:uiPriority w:val="60"/>
+    <w:rsid w:val="002B24E3"/>
+    <w:rPr>
+      <w:color w:val="000000" w:themeColor="text1" w:themeShade="BF"/>
+    </w:rPr>
+    <w:tblPr>
+      <w:tblStyleRowBandSize w:val="1"/>
+      <w:tblStyleColBandSize w:val="1"/>
+      <w:tblBorders>
+        <w:top w:val="single" w:sz="8" w:space="0" w:color="000000" w:themeColor="text1"/>
+        <w:bottom w:val="single" w:sz="8" w:space="0" w:color="000000" w:themeColor="text1"/>
+      </w:tblBorders>
+    </w:tblPr>
+    <w:tblStylePr w:type="firstRow">
+      <w:pPr>
+        <w:spacing w:before="0" w:after="0" w:line="240" w:lineRule="auto"/>
+      </w:pPr>
+      <w:rPr>
+        <w:b/>
+        <w:bCs/>
+      </w:rPr>
+      <w:tblPr/>
+      <w:tcPr>
+        <w:tcBorders>
+          <w:top w:val="single" w:sz="8" w:space="0" w:color="000000" w:themeColor="text1"/>
+          <w:left w:val="nil"/>
+          <w:bottom w:val="single" w:sz="8" w:space="0" w:color="000000" w:themeColor="text1"/>
+          <w:right w:val="nil"/>
+          <w:insideH w:val="nil"/>
+          <w:insideV w:val="nil"/>
+        </w:tcBorders>
+      </w:tcPr>
+    </w:tblStylePr>
+    <w:tblStylePr w:type="lastRow">
+      <w:pPr>
+        <w:spacing w:before="0" w:after="0" w:line="240" w:lineRule="auto"/>
+      </w:pPr>
+      <w:rPr>
+        <w:b/>
+        <w:bCs/>
+      </w:rPr>
+      <w:tblPr/>
+      <w:tcPr>
+        <w:tcBorders>
+          <w:top w:val="single" w:sz="8" w:space="0" w:color="000000" w:themeColor="text1"/>
+          <w:left w:val="nil"/>
+          <w:bottom w:val="single" w:sz="8" w:space="0" w:color="000000" w:themeColor="text1"/>
+          <w:right w:val="nil"/>
+          <w:insideH w:val="nil"/>
+          <w:insideV w:val="nil"/>
+        </w:tcBorders>
+      </w:tcPr>
+    </w:tblStylePr>
+    <w:tblStylePr w:type="firstCol">
+      <w:rPr>
+        <w:b/>
+        <w:bCs/>
+      </w:rPr>
+    </w:tblStylePr>
+    <w:tblStylePr w:type="lastCol">
+      <w:rPr>
+        <w:b/>
+        <w:bCs/>
+      </w:rPr>
+    </w:tblStylePr>
+    <w:tblStylePr w:type="band1Vert">
+      <w:tblPr/>
+      <w:tcPr>
+        <w:tcBorders>
+          <w:left w:val="nil"/>
+          <w:right w:val="nil"/>
+          <w:insideH w:val="nil"/>
+          <w:insideV w:val="nil"/>
+        </w:tcBorders>
+        <w:shd w:val="clear" w:color="auto" w:fill="C0C0C0" w:themeFill="text1" w:themeFillTint="3F"/>
+      </w:tcPr>
+    </w:tblStylePr>
+    <w:tblStylePr w:type="band1Horz">
+      <w:tblPr/>
+      <w:tcPr>
+        <w:tcBorders>
+          <w:left w:val="nil"/>
+          <w:right w:val="nil"/>
+          <w:insideH w:val="nil"/>
+          <w:insideV w:val="nil"/>
+        </w:tcBorders>
+        <w:shd w:val="clear" w:color="auto" w:fill="C0C0C0" w:themeFill="text1" w:themeFillTint="3F"/>
+      </w:tcPr>
+    </w:tblStylePr>
+  </w:style>
+  <w:style w:type="paragraph" w:styleId="TOC">
+    <w:name w:val="TOC Heading"/>
+    <w:basedOn w:val="1"/>
+    <w:next w:val="a"/>
+    <w:uiPriority w:val="39"/>
+    <w:semiHidden/>
+    <w:unhideWhenUsed/>
+    <w:qFormat/>
+    <w:rsid w:val="00CE4E4A"/>
+    <w:pPr>
+      <w:widowControl/>
+      <w:spacing w:before="480" w:after="0" w:line="276" w:lineRule="auto"/>
+      <w:jc w:val="left"/>
+      <w:outlineLvl w:val="9"/>
+    </w:pPr>
+    <w:rPr>
+      <w:rFonts w:asciiTheme="majorHAnsi" w:eastAsiaTheme="majorEastAsia" w:hAnsiTheme="majorHAnsi" w:cstheme="majorBidi"/>
+      <w:color w:val="365F91" w:themeColor="accent1" w:themeShade="BF"/>
+      <w:kern w:val="0"/>
       <w:sz w:val="28"/>
       <w:szCs w:val="28"/>
     </w:rPr>
@@ -3429,7 +5510,7 @@
 </file>
 
 <file path=customXml/itemProps2.xml><?xml version="1.0" encoding="utf-8"?>
-<ds:datastoreItem xmlns:ds="http://schemas.openxmlformats.org/officeDocument/2006/customXml" ds:itemID="{A54F705E-F02C-416B-9E29-D07D19C6FA88}">
+<ds:datastoreItem xmlns:ds="http://schemas.openxmlformats.org/officeDocument/2006/customXml" ds:itemID="{0745FAE2-07B2-4FE1-B29B-5C408DE3481F}">
   <ds:schemaRefs>
     <ds:schemaRef ds:uri="http://schemas.openxmlformats.org/officeDocument/2006/bibliography"/>
   </ds:schemaRefs>

</xml_diff>